<commit_message>
modifica data dictionary andrea
</commit_message>
<xml_diff>
--- a/requisiti/data dictionary/data dictionary andrea.docx
+++ b/requisiti/data dictionary/data dictionary andrea.docx
@@ -1,6 +1,6 @@
 
 <file path=word/document.xml><?xml version="1.0" encoding="utf-8"?>
-<w:document xmlns:wpc="http://schemas.microsoft.com/office/word/2010/wordprocessingCanvas" xmlns:mc="http://schemas.openxmlformats.org/markup-compatibility/2006" xmlns:o="urn:schemas-microsoft-com:office:office" xmlns:r="http://schemas.openxmlformats.org/officeDocument/2006/relationships" xmlns:m="http://schemas.openxmlformats.org/officeDocument/2006/math" xmlns:v="urn:schemas-microsoft-com:vml" xmlns:wp14="http://schemas.microsoft.com/office/word/2010/wordprocessingDrawing" xmlns:wp="http://schemas.openxmlformats.org/drawingml/2006/wordprocessingDrawing" xmlns:w10="urn:schemas-microsoft-com:office:word" xmlns:w="http://schemas.openxmlformats.org/wordprocessingml/2006/main" xmlns:w14="http://schemas.microsoft.com/office/word/2010/wordml" xmlns:w15="http://schemas.microsoft.com/office/word/2012/wordml" xmlns:wpg="http://schemas.microsoft.com/office/word/2010/wordprocessingGroup" xmlns:wpi="http://schemas.microsoft.com/office/word/2010/wordprocessingInk" xmlns:wne="http://schemas.microsoft.com/office/word/2006/wordml" xmlns:wps="http://schemas.microsoft.com/office/word/2010/wordprocessingShape" mc:Ignorable="w14 w15 wp14">
+<w:document xmlns:wpc="http://schemas.microsoft.com/office/word/2010/wordprocessingCanvas" xmlns:cx="http://schemas.microsoft.com/office/drawing/2014/chartex" xmlns:cx1="http://schemas.microsoft.com/office/drawing/2015/9/8/chartex" xmlns:cx2="http://schemas.microsoft.com/office/drawing/2015/10/21/chartex" xmlns:cx3="http://schemas.microsoft.com/office/drawing/2016/5/9/chartex" xmlns:cx4="http://schemas.microsoft.com/office/drawing/2016/5/10/chartex" xmlns:cx5="http://schemas.microsoft.com/office/drawing/2016/5/11/chartex" xmlns:cx6="http://schemas.microsoft.com/office/drawing/2016/5/12/chartex" xmlns:cx7="http://schemas.microsoft.com/office/drawing/2016/5/13/chartex" xmlns:cx8="http://schemas.microsoft.com/office/drawing/2016/5/14/chartex" xmlns:mc="http://schemas.openxmlformats.org/markup-compatibility/2006" xmlns:aink="http://schemas.microsoft.com/office/drawing/2016/ink" xmlns:am3d="http://schemas.microsoft.com/office/drawing/2017/model3d" xmlns:o="urn:schemas-microsoft-com:office:office" xmlns:r="http://schemas.openxmlformats.org/officeDocument/2006/relationships" xmlns:m="http://schemas.openxmlformats.org/officeDocument/2006/math" xmlns:v="urn:schemas-microsoft-com:vml" xmlns:wp14="http://schemas.microsoft.com/office/word/2010/wordprocessingDrawing" xmlns:wp="http://schemas.openxmlformats.org/drawingml/2006/wordprocessingDrawing" xmlns:w10="urn:schemas-microsoft-com:office:word" xmlns:w="http://schemas.openxmlformats.org/wordprocessingml/2006/main" xmlns:w14="http://schemas.microsoft.com/office/word/2010/wordml" xmlns:w15="http://schemas.microsoft.com/office/word/2012/wordml" xmlns:w16cid="http://schemas.microsoft.com/office/word/2016/wordml/cid" xmlns:w16se="http://schemas.microsoft.com/office/word/2015/wordml/symex" xmlns:wpg="http://schemas.microsoft.com/office/word/2010/wordprocessingGroup" xmlns:wpi="http://schemas.microsoft.com/office/word/2010/wordprocessingInk" xmlns:wne="http://schemas.microsoft.com/office/word/2006/wordml" xmlns:wps="http://schemas.microsoft.com/office/word/2010/wordprocessingShape" mc:Ignorable="w14 w15 w16se w16cid wp14">
   <w:body>
     <w:tbl>
       <w:tblPr>
@@ -123,7 +123,7 @@
           </w:tcPr>
           <w:p>
             <w:r>
-              <w:t>Mobilità, scorrevolezza, intasamento</w:t>
+              <w:t>Stato del traffico</w:t>
             </w:r>
           </w:p>
         </w:tc>
@@ -145,7 +145,19 @@
           </w:tcPr>
           <w:p>
             <w:r>
-              <w:t>30, -36.82065, 175.07823, “velocità lenta”</w:t>
+              <w:t>30</w:t>
+            </w:r>
+            <w:r>
+              <w:t xml:space="preserve"> | </w:t>
+            </w:r>
+            <w:r>
+              <w:t>-36.82065, 175.07823</w:t>
+            </w:r>
+            <w:r>
+              <w:t xml:space="preserve"> | </w:t>
+            </w:r>
+            <w:r>
+              <w:t>“velocità lenta”</w:t>
             </w:r>
           </w:p>
         </w:tc>
@@ -212,7 +224,21 @@
           </w:tcPr>
           <w:p>
             <w:r>
-              <w:t>Velocità media, latitudine, longitudine, tipo di traffico</w:t>
+              <w:t>T</w:t>
+            </w:r>
+            <w:r>
+              <w:t>ipo di traffico</w:t>
+            </w:r>
+            <w:r>
+              <w:t>(</w:t>
+            </w:r>
+            <w:proofErr w:type="spellStart"/>
+            <w:r>
+              <w:t>string</w:t>
+            </w:r>
+            <w:proofErr w:type="spellEnd"/>
+            <w:r>
+              <w:t>)</w:t>
             </w:r>
           </w:p>
         </w:tc>
@@ -256,15 +282,7 @@
           </w:tcPr>
           <w:p>
             <w:r>
-              <w:t xml:space="preserve">Velocità, posizione, </w:t>
-            </w:r>
-            <w:proofErr w:type="spellStart"/>
-            <w:r>
-              <w:t>app</w:t>
-            </w:r>
-            <w:proofErr w:type="spellEnd"/>
-            <w:r>
-              <w:t xml:space="preserve"> mobile, sistema centrale, centralina stradale, centralina automobile</w:t>
+              <w:t>Velocità, posizione, app mobile, sistema centrale, centralina stradale, centralina automobile</w:t>
             </w:r>
           </w:p>
         </w:tc>
@@ -320,7 +338,13 @@
           </w:tcPr>
           <w:p>
             <w:r>
-              <w:t>Spazio percorso da un veicolo in un intervallo di tempo, viene raccolta da apposite fotocellule, misurata in metri al secondo</w:t>
+              <w:t>Spazio percorso da un veicolo in un intervallo di tempo, viene raccolta da apposit</w:t>
+            </w:r>
+            <w:r>
+              <w:t>i sensori</w:t>
+            </w:r>
+            <w:r>
+              <w:t>, misurata in metri al secondo</w:t>
             </w:r>
           </w:p>
         </w:tc>
@@ -424,16 +448,22 @@
               <w:rPr>
                 <w:lang w:val="en-GB"/>
               </w:rPr>
-              <w:t xml:space="preserve">10 m/s </w:t>
-            </w:r>
-            <w:proofErr w:type="spellStart"/>
+              <w:t>10 m/</w:t>
+            </w:r>
+            <w:proofErr w:type="gramStart"/>
             <w:r>
               <w:rPr>
                 <w:lang w:val="en-GB"/>
               </w:rPr>
-              <w:t>oppure</w:t>
-            </w:r>
-            <w:proofErr w:type="spellEnd"/>
+              <w:t xml:space="preserve">s </w:t>
+            </w:r>
+            <w:r>
+              <w:rPr>
+                <w:lang w:val="en-GB"/>
+              </w:rPr>
+              <w:t>,</w:t>
+            </w:r>
+            <w:proofErr w:type="gramEnd"/>
             <w:r>
               <w:rPr>
                 <w:lang w:val="en-GB"/>
@@ -499,11 +529,7 @@
           <w:tcPr>
             <w:tcW w:w="4814" w:type="dxa"/>
           </w:tcPr>
-          <w:p>
-            <w:r>
-              <w:t>Velocità rilevata</w:t>
-            </w:r>
-          </w:p>
+          <w:p/>
         </w:tc>
       </w:tr>
       <w:tr>
@@ -597,91 +623,150 @@
           </w:tcPr>
           <w:p>
             <w:r>
-              <w:t>Distanza in metri tra la posizione rilevata dall’</w:t>
-            </w:r>
+              <w:t>Distanza in metri tra la posizione rilevata dall’app</w:t>
+            </w:r>
+            <w:r>
+              <w:t>licazione</w:t>
+            </w:r>
+            <w:r>
+              <w:t xml:space="preserve"> mobile e la porzione di mappa caricabile sullo smartphone (viene caricata una </w:t>
+            </w:r>
+            <w:r>
+              <w:t>area</w:t>
+            </w:r>
+            <w:r>
+              <w:t xml:space="preserve"> circolare)</w:t>
+            </w:r>
+          </w:p>
+        </w:tc>
+      </w:tr>
+      <w:tr>
+        <w:tc>
+          <w:tcPr>
+            <w:tcW w:w="4814" w:type="dxa"/>
+          </w:tcPr>
+          <w:p>
+            <w:r>
+              <w:t>Tipo di dato</w:t>
+            </w:r>
+          </w:p>
+        </w:tc>
+        <w:tc>
+          <w:tcPr>
+            <w:tcW w:w="4814" w:type="dxa"/>
+          </w:tcPr>
+          <w:p>
+            <w:r>
+              <w:t>Variabile i</w:t>
+            </w:r>
+            <w:r>
+              <w:t>nter</w:t>
+            </w:r>
+            <w:r>
+              <w:t>a</w:t>
+            </w:r>
+            <w:r>
+              <w:t xml:space="preserve"> positiv</w:t>
+            </w:r>
+            <w:r>
+              <w:t xml:space="preserve">a </w:t>
+            </w:r>
+          </w:p>
+        </w:tc>
+      </w:tr>
+      <w:tr>
+        <w:tc>
+          <w:tcPr>
+            <w:tcW w:w="4814" w:type="dxa"/>
+          </w:tcPr>
+          <w:p>
+            <w:r>
+              <w:t>Dimensione del dato</w:t>
+            </w:r>
+          </w:p>
+        </w:tc>
+        <w:tc>
+          <w:tcPr>
+            <w:tcW w:w="4814" w:type="dxa"/>
+          </w:tcPr>
+          <w:p>
+            <w:r>
+              <w:t>16 bit</w:t>
+            </w:r>
+          </w:p>
+        </w:tc>
+      </w:tr>
+      <w:tr>
+        <w:tc>
+          <w:tcPr>
+            <w:tcW w:w="4814" w:type="dxa"/>
+          </w:tcPr>
+          <w:p>
+            <w:r>
+              <w:t xml:space="preserve">Sinonimi </w:t>
+            </w:r>
+          </w:p>
+        </w:tc>
+        <w:tc>
+          <w:tcPr>
+            <w:tcW w:w="4814" w:type="dxa"/>
+          </w:tcPr>
+          <w:p/>
+        </w:tc>
+      </w:tr>
+      <w:tr>
+        <w:tc>
+          <w:tcPr>
+            <w:tcW w:w="4814" w:type="dxa"/>
+          </w:tcPr>
+          <w:p>
+            <w:r>
+              <w:t xml:space="preserve">Esempi </w:t>
+            </w:r>
+          </w:p>
+        </w:tc>
+        <w:tc>
+          <w:tcPr>
+            <w:tcW w:w="4814" w:type="dxa"/>
+          </w:tcPr>
+          <w:p>
+            <w:r>
+              <w:t>500 m</w:t>
+            </w:r>
+          </w:p>
+        </w:tc>
+      </w:tr>
+      <w:tr>
+        <w:tc>
+          <w:tcPr>
+            <w:tcW w:w="4814" w:type="dxa"/>
+          </w:tcPr>
+          <w:p>
+            <w:r>
+              <w:t xml:space="preserve">Sottotipi </w:t>
+            </w:r>
+          </w:p>
+        </w:tc>
+        <w:tc>
+          <w:tcPr>
+            <w:tcW w:w="4814" w:type="dxa"/>
+          </w:tcPr>
+          <w:p/>
+        </w:tc>
+      </w:tr>
+      <w:tr>
+        <w:tc>
+          <w:tcPr>
+            <w:tcW w:w="4814" w:type="dxa"/>
+          </w:tcPr>
+          <w:p>
             <w:proofErr w:type="spellStart"/>
             <w:r>
-              <w:t>app</w:t>
+              <w:t>Supertipi</w:t>
             </w:r>
             <w:proofErr w:type="spellEnd"/>
             <w:r>
-              <w:t xml:space="preserve"> mobile e la porzione di mappa caricabile sullo </w:t>
-            </w:r>
-            <w:proofErr w:type="spellStart"/>
-            <w:r>
-              <w:t>smartphone</w:t>
-            </w:r>
-            <w:proofErr w:type="spellEnd"/>
-            <w:r>
-              <w:t xml:space="preserve"> (viene caricata una porzione circolare)</w:t>
-            </w:r>
-          </w:p>
-        </w:tc>
-      </w:tr>
-      <w:tr>
-        <w:tc>
-          <w:tcPr>
-            <w:tcW w:w="4814" w:type="dxa"/>
-          </w:tcPr>
-          <w:p>
-            <w:r>
-              <w:t>Tipo di dato</w:t>
-            </w:r>
-          </w:p>
-        </w:tc>
-        <w:tc>
-          <w:tcPr>
-            <w:tcW w:w="4814" w:type="dxa"/>
-          </w:tcPr>
-          <w:p>
-            <w:r>
-              <w:t>Variabile i</w:t>
-            </w:r>
-            <w:r>
-              <w:t>nter</w:t>
-            </w:r>
-            <w:r>
-              <w:t>a</w:t>
-            </w:r>
-            <w:r>
-              <w:t xml:space="preserve"> positiv</w:t>
-            </w:r>
-            <w:r>
-              <w:t xml:space="preserve">a </w:t>
-            </w:r>
-          </w:p>
-        </w:tc>
-      </w:tr>
-      <w:tr>
-        <w:tc>
-          <w:tcPr>
-            <w:tcW w:w="4814" w:type="dxa"/>
-          </w:tcPr>
-          <w:p>
-            <w:r>
-              <w:t>Dimensione del dato</w:t>
-            </w:r>
-          </w:p>
-        </w:tc>
-        <w:tc>
-          <w:tcPr>
-            <w:tcW w:w="4814" w:type="dxa"/>
-          </w:tcPr>
-          <w:p>
-            <w:r>
-              <w:t>16 bit</w:t>
-            </w:r>
-          </w:p>
-        </w:tc>
-      </w:tr>
-      <w:tr>
-        <w:tc>
-          <w:tcPr>
-            <w:tcW w:w="4814" w:type="dxa"/>
-          </w:tcPr>
-          <w:p>
-            <w:r>
-              <w:t xml:space="preserve">Sinonimi </w:t>
+              <w:t xml:space="preserve"> </w:t>
             </w:r>
           </w:p>
         </w:tc>
@@ -699,29 +784,7 @@
           </w:tcPr>
           <w:p>
             <w:r>
-              <w:t xml:space="preserve">Esempi </w:t>
-            </w:r>
-          </w:p>
-        </w:tc>
-        <w:tc>
-          <w:tcPr>
-            <w:tcW w:w="4814" w:type="dxa"/>
-          </w:tcPr>
-          <w:p>
-            <w:r>
-              <w:t>500 m</w:t>
-            </w:r>
-          </w:p>
-        </w:tc>
-      </w:tr>
-      <w:tr>
-        <w:tc>
-          <w:tcPr>
-            <w:tcW w:w="4814" w:type="dxa"/>
-          </w:tcPr>
-          <w:p>
-            <w:r>
-              <w:t xml:space="preserve">Sottotipi </w:t>
+              <w:t xml:space="preserve">Attributi </w:t>
             </w:r>
           </w:p>
         </w:tc>
@@ -738,13 +801,8 @@
             <w:tcW w:w="4814" w:type="dxa"/>
           </w:tcPr>
           <w:p>
-            <w:proofErr w:type="spellStart"/>
-            <w:r>
-              <w:t>Supertipi</w:t>
-            </w:r>
-            <w:proofErr w:type="spellEnd"/>
-            <w:r>
-              <w:t xml:space="preserve"> </w:t>
+            <w:r>
+              <w:t xml:space="preserve">Componenti </w:t>
             </w:r>
           </w:p>
         </w:tc>
@@ -762,42 +820,6 @@
           </w:tcPr>
           <w:p>
             <w:r>
-              <w:t xml:space="preserve">Attributi </w:t>
-            </w:r>
-          </w:p>
-        </w:tc>
-        <w:tc>
-          <w:tcPr>
-            <w:tcW w:w="4814" w:type="dxa"/>
-          </w:tcPr>
-          <w:p/>
-        </w:tc>
-      </w:tr>
-      <w:tr>
-        <w:tc>
-          <w:tcPr>
-            <w:tcW w:w="4814" w:type="dxa"/>
-          </w:tcPr>
-          <w:p>
-            <w:r>
-              <w:t xml:space="preserve">Componenti </w:t>
-            </w:r>
-          </w:p>
-        </w:tc>
-        <w:tc>
-          <w:tcPr>
-            <w:tcW w:w="4814" w:type="dxa"/>
-          </w:tcPr>
-          <w:p/>
-        </w:tc>
-      </w:tr>
-      <w:tr>
-        <w:tc>
-          <w:tcPr>
-            <w:tcW w:w="4814" w:type="dxa"/>
-          </w:tcPr>
-          <w:p>
-            <w:r>
               <w:t xml:space="preserve">Relazioni </w:t>
             </w:r>
           </w:p>
@@ -808,15 +830,7 @@
           </w:tcPr>
           <w:p>
             <w:r>
-              <w:t xml:space="preserve">Mappa, </w:t>
-            </w:r>
-            <w:proofErr w:type="spellStart"/>
-            <w:r>
-              <w:t>app</w:t>
-            </w:r>
-            <w:proofErr w:type="spellEnd"/>
-            <w:r>
-              <w:t xml:space="preserve"> mobile, posizione</w:t>
+              <w:t>Mappa, app mobile, posizione</w:t>
             </w:r>
           </w:p>
         </w:tc>
@@ -965,7 +979,13 @@
           </w:tcPr>
           <w:p>
             <w:r>
-              <w:t>1, -36.82065, 175.07823, significa che nella posizione indicata dai due numeri con la virgola c’è velocità lenta</w:t>
+              <w:t>1</w:t>
+            </w:r>
+            <w:r>
+              <w:t xml:space="preserve"> |</w:t>
+            </w:r>
+            <w:r>
+              <w:t xml:space="preserve"> -36.82065, 175.07823, significa che nella posizione indicata dai due numeri con la virgola c’è velocità lenta</w:t>
             </w:r>
           </w:p>
         </w:tc>
@@ -1031,8 +1051,21 @@
             <w:tcW w:w="4814" w:type="dxa"/>
           </w:tcPr>
           <w:p>
-            <w:r>
-              <w:t>Esiste velocità lenta, latitudine, longitudine</w:t>
+            <w:proofErr w:type="spellStart"/>
+            <w:r>
+              <w:t>Vlenta</w:t>
+            </w:r>
+            <w:proofErr w:type="spellEnd"/>
+            <w:r>
+              <w:t>(</w:t>
+            </w:r>
+            <w:proofErr w:type="spellStart"/>
+            <w:r>
+              <w:t>bool</w:t>
+            </w:r>
+            <w:proofErr w:type="spellEnd"/>
+            <w:r>
+              <w:t>)</w:t>
             </w:r>
           </w:p>
         </w:tc>
@@ -1179,7 +1212,10 @@
           </w:tcPr>
           <w:p>
             <w:r>
-              <w:t>Variabile</w:t>
+              <w:t>V</w:t>
+            </w:r>
+            <w:r>
+              <w:t>ariabile</w:t>
             </w:r>
           </w:p>
         </w:tc>
@@ -1282,7 +1318,7 @@
           </w:tcPr>
           <w:p>
             <w:r>
-              <w:t>Traffico, latitudine, longitudine, colore, segnali, lista punti</w:t>
+              <w:t>Traffico, colore, segnali, lista punti</w:t>
             </w:r>
           </w:p>
         </w:tc>
@@ -1326,15 +1362,7 @@
           </w:tcPr>
           <w:p>
             <w:r>
-              <w:t xml:space="preserve">Coda, velocità lenta, traffico elevato, posizione, raggio, veicolo, </w:t>
-            </w:r>
-            <w:proofErr w:type="spellStart"/>
-            <w:r>
-              <w:t>app</w:t>
-            </w:r>
-            <w:proofErr w:type="spellEnd"/>
-            <w:r>
-              <w:t xml:space="preserve"> mobile</w:t>
+              <w:t>Coda, velocità lenta, traffico elevato, posizione, raggio, veicolo, app mobile</w:t>
             </w:r>
           </w:p>
         </w:tc>
@@ -1396,176 +1424,165 @@
               <w:t>(</w:t>
             </w:r>
             <w:r>
-              <w:t>oppure unità contata dalla centralina stradale oppure mezzo di trasporto dell’utente che comunica con l’</w:t>
+              <w:t xml:space="preserve">oppure unità contata dalla centralina stradale oppure mezzo di trasporto dell’utente che comunica con l’app </w:t>
             </w:r>
             <w:proofErr w:type="spellStart"/>
             <w:r>
-              <w:t>app</w:t>
+              <w:t>moble</w:t>
             </w:r>
             <w:proofErr w:type="spellEnd"/>
             <w:r>
+              <w:t>)</w:t>
+            </w:r>
+          </w:p>
+        </w:tc>
+      </w:tr>
+      <w:tr>
+        <w:tc>
+          <w:tcPr>
+            <w:tcW w:w="4814" w:type="dxa"/>
+          </w:tcPr>
+          <w:p>
+            <w:r>
+              <w:t>Tipo di dato</w:t>
+            </w:r>
+          </w:p>
+        </w:tc>
+        <w:tc>
+          <w:tcPr>
+            <w:tcW w:w="4814" w:type="dxa"/>
+          </w:tcPr>
+          <w:p>
+            <w:r>
+              <w:t>Dato identificativo di una specifica auto con la relativa posizione e velocità</w:t>
+            </w:r>
+          </w:p>
+        </w:tc>
+      </w:tr>
+      <w:tr>
+        <w:tc>
+          <w:tcPr>
+            <w:tcW w:w="4814" w:type="dxa"/>
+          </w:tcPr>
+          <w:p>
+            <w:r>
+              <w:t>Dimensione del dato</w:t>
+            </w:r>
+          </w:p>
+        </w:tc>
+        <w:tc>
+          <w:tcPr>
+            <w:tcW w:w="4814" w:type="dxa"/>
+          </w:tcPr>
+          <w:p>
+            <w:r>
+              <w:t>100 bit</w:t>
+            </w:r>
+          </w:p>
+        </w:tc>
+      </w:tr>
+      <w:tr>
+        <w:tc>
+          <w:tcPr>
+            <w:tcW w:w="4814" w:type="dxa"/>
+          </w:tcPr>
+          <w:p>
+            <w:r>
+              <w:t xml:space="preserve">Sinonimi </w:t>
+            </w:r>
+          </w:p>
+        </w:tc>
+        <w:tc>
+          <w:tcPr>
+            <w:tcW w:w="4814" w:type="dxa"/>
+          </w:tcPr>
+          <w:p>
+            <w:r>
+              <w:t>Auto, automobile, macchina, unità</w:t>
+            </w:r>
+          </w:p>
+        </w:tc>
+      </w:tr>
+      <w:tr>
+        <w:tc>
+          <w:tcPr>
+            <w:tcW w:w="4814" w:type="dxa"/>
+          </w:tcPr>
+          <w:p>
+            <w:r>
+              <w:t xml:space="preserve">Esempi </w:t>
+            </w:r>
+          </w:p>
+        </w:tc>
+        <w:tc>
+          <w:tcPr>
+            <w:tcW w:w="4814" w:type="dxa"/>
+          </w:tcPr>
+          <w:p/>
+        </w:tc>
+      </w:tr>
+      <w:tr>
+        <w:tc>
+          <w:tcPr>
+            <w:tcW w:w="4814" w:type="dxa"/>
+          </w:tcPr>
+          <w:p>
+            <w:r>
+              <w:t xml:space="preserve">Sottotipi </w:t>
+            </w:r>
+          </w:p>
+        </w:tc>
+        <w:tc>
+          <w:tcPr>
+            <w:tcW w:w="4814" w:type="dxa"/>
+          </w:tcPr>
+          <w:p/>
+        </w:tc>
+      </w:tr>
+      <w:tr>
+        <w:tc>
+          <w:tcPr>
+            <w:tcW w:w="4814" w:type="dxa"/>
+          </w:tcPr>
+          <w:p>
+            <w:proofErr w:type="spellStart"/>
+            <w:r>
+              <w:t>Supertipi</w:t>
+            </w:r>
+            <w:proofErr w:type="spellEnd"/>
+            <w:r>
               <w:t xml:space="preserve"> </w:t>
             </w:r>
+          </w:p>
+        </w:tc>
+        <w:tc>
+          <w:tcPr>
+            <w:tcW w:w="4814" w:type="dxa"/>
+          </w:tcPr>
+          <w:p/>
+        </w:tc>
+      </w:tr>
+      <w:tr>
+        <w:tc>
+          <w:tcPr>
+            <w:tcW w:w="4814" w:type="dxa"/>
+          </w:tcPr>
+          <w:p>
+            <w:r>
+              <w:t xml:space="preserve">Attributi </w:t>
+            </w:r>
+          </w:p>
+        </w:tc>
+        <w:tc>
+          <w:tcPr>
+            <w:tcW w:w="4814" w:type="dxa"/>
+          </w:tcPr>
+          <w:p>
             <w:proofErr w:type="spellStart"/>
             <w:r>
-              <w:t>moble</w:t>
+              <w:t>NumeroID</w:t>
             </w:r>
             <w:proofErr w:type="spellEnd"/>
-            <w:r>
-              <w:t>)</w:t>
-            </w:r>
-          </w:p>
-        </w:tc>
-      </w:tr>
-      <w:tr>
-        <w:tc>
-          <w:tcPr>
-            <w:tcW w:w="4814" w:type="dxa"/>
-          </w:tcPr>
-          <w:p>
-            <w:r>
-              <w:t>Tipo di dato</w:t>
-            </w:r>
-          </w:p>
-        </w:tc>
-        <w:tc>
-          <w:tcPr>
-            <w:tcW w:w="4814" w:type="dxa"/>
-          </w:tcPr>
-          <w:p>
-            <w:r>
-              <w:t>Dato identificativo di una specifica auto con la relativa posizione e velocità</w:t>
-            </w:r>
-          </w:p>
-        </w:tc>
-      </w:tr>
-      <w:tr>
-        <w:tc>
-          <w:tcPr>
-            <w:tcW w:w="4814" w:type="dxa"/>
-          </w:tcPr>
-          <w:p>
-            <w:r>
-              <w:t>Dimensione del dato</w:t>
-            </w:r>
-          </w:p>
-        </w:tc>
-        <w:tc>
-          <w:tcPr>
-            <w:tcW w:w="4814" w:type="dxa"/>
-          </w:tcPr>
-          <w:p>
-            <w:r>
-              <w:t>100 bit</w:t>
-            </w:r>
-          </w:p>
-        </w:tc>
-      </w:tr>
-      <w:tr>
-        <w:tc>
-          <w:tcPr>
-            <w:tcW w:w="4814" w:type="dxa"/>
-          </w:tcPr>
-          <w:p>
-            <w:r>
-              <w:t xml:space="preserve">Sinonimi </w:t>
-            </w:r>
-          </w:p>
-        </w:tc>
-        <w:tc>
-          <w:tcPr>
-            <w:tcW w:w="4814" w:type="dxa"/>
-          </w:tcPr>
-          <w:p>
-            <w:r>
-              <w:t>Auto, automobile, macchina, unità</w:t>
-            </w:r>
-          </w:p>
-        </w:tc>
-      </w:tr>
-      <w:tr>
-        <w:tc>
-          <w:tcPr>
-            <w:tcW w:w="4814" w:type="dxa"/>
-          </w:tcPr>
-          <w:p>
-            <w:r>
-              <w:t xml:space="preserve">Esempi </w:t>
-            </w:r>
-          </w:p>
-        </w:tc>
-        <w:tc>
-          <w:tcPr>
-            <w:tcW w:w="4814" w:type="dxa"/>
-          </w:tcPr>
-          <w:p/>
-        </w:tc>
-      </w:tr>
-      <w:tr>
-        <w:tc>
-          <w:tcPr>
-            <w:tcW w:w="4814" w:type="dxa"/>
-          </w:tcPr>
-          <w:p>
-            <w:r>
-              <w:t xml:space="preserve">Sottotipi </w:t>
-            </w:r>
-          </w:p>
-        </w:tc>
-        <w:tc>
-          <w:tcPr>
-            <w:tcW w:w="4814" w:type="dxa"/>
-          </w:tcPr>
-          <w:p/>
-        </w:tc>
-      </w:tr>
-      <w:tr>
-        <w:tc>
-          <w:tcPr>
-            <w:tcW w:w="4814" w:type="dxa"/>
-          </w:tcPr>
-          <w:p>
-            <w:proofErr w:type="spellStart"/>
-            <w:r>
-              <w:t>Supertipi</w:t>
-            </w:r>
-            <w:proofErr w:type="spellEnd"/>
-            <w:r>
-              <w:t xml:space="preserve"> </w:t>
-            </w:r>
-          </w:p>
-        </w:tc>
-        <w:tc>
-          <w:tcPr>
-            <w:tcW w:w="4814" w:type="dxa"/>
-          </w:tcPr>
-          <w:p/>
-        </w:tc>
-      </w:tr>
-      <w:tr>
-        <w:tc>
-          <w:tcPr>
-            <w:tcW w:w="4814" w:type="dxa"/>
-          </w:tcPr>
-          <w:p>
-            <w:r>
-              <w:t xml:space="preserve">Attributi </w:t>
-            </w:r>
-          </w:p>
-        </w:tc>
-        <w:tc>
-          <w:tcPr>
-            <w:tcW w:w="4814" w:type="dxa"/>
-          </w:tcPr>
-          <w:p>
-            <w:proofErr w:type="spellStart"/>
-            <w:r>
-              <w:t>NumeroID</w:t>
-            </w:r>
-            <w:proofErr w:type="spellEnd"/>
-            <w:r>
-              <w:t>, posizione, velocità</w:t>
-            </w:r>
           </w:p>
         </w:tc>
       </w:tr>
@@ -1584,7 +1601,13 @@
           <w:tcPr>
             <w:tcW w:w="4814" w:type="dxa"/>
           </w:tcPr>
-          <w:p/>
+          <w:p>
+            <w:r>
+              <w:t>Posizione, velocità</w:t>
+            </w:r>
+            <w:bookmarkStart w:id="0" w:name="_GoBack"/>
+            <w:bookmarkEnd w:id="0"/>
+          </w:p>
         </w:tc>
       </w:tr>
       <w:tr>
@@ -1604,21 +1627,13 @@
           </w:tcPr>
           <w:p>
             <w:r>
-              <w:t xml:space="preserve">Centralina auto, centralina stradale, utente, </w:t>
-            </w:r>
-            <w:proofErr w:type="spellStart"/>
-            <w:r>
-              <w:t>app</w:t>
-            </w:r>
-            <w:proofErr w:type="spellEnd"/>
+              <w:t>Centralina auto, centralina stradale, utente, app</w:t>
+            </w:r>
           </w:p>
         </w:tc>
       </w:tr>
     </w:tbl>
-    <w:p>
-      <w:bookmarkStart w:id="0" w:name="_GoBack"/>
-      <w:bookmarkEnd w:id="0"/>
-    </w:p>
+    <w:p/>
     <w:sectPr>
       <w:pgSz w:w="11906" w:h="16838"/>
       <w:pgMar w:top="1191" w:right="1134" w:bottom="1134" w:left="1134" w:header="709" w:footer="709" w:gutter="0"/>
@@ -1630,7 +1645,7 @@
 </file>
 
 <file path=word/styles.xml><?xml version="1.0" encoding="utf-8"?>
-<w:styles xmlns:mc="http://schemas.openxmlformats.org/markup-compatibility/2006" xmlns:r="http://schemas.openxmlformats.org/officeDocument/2006/relationships" xmlns:w="http://schemas.openxmlformats.org/wordprocessingml/2006/main" xmlns:w14="http://schemas.microsoft.com/office/word/2010/wordml" xmlns:w15="http://schemas.microsoft.com/office/word/2012/wordml" mc:Ignorable="w14 w15">
+<w:styles xmlns:mc="http://schemas.openxmlformats.org/markup-compatibility/2006" xmlns:r="http://schemas.openxmlformats.org/officeDocument/2006/relationships" xmlns:w="http://schemas.openxmlformats.org/wordprocessingml/2006/main" xmlns:w14="http://schemas.microsoft.com/office/word/2010/wordml" xmlns:w15="http://schemas.microsoft.com/office/word/2012/wordml" xmlns:w16cid="http://schemas.microsoft.com/office/word/2016/wordml/cid" xmlns:w16se="http://schemas.microsoft.com/office/word/2015/wordml/symex" mc:Ignorable="w14 w15 w16se w16cid">
   <w:docDefaults>
     <w:rPrDefault>
       <w:rPr>
@@ -1646,7 +1661,7 @@
       </w:pPr>
     </w:pPrDefault>
   </w:docDefaults>
-  <w:latentStyles w:defLockedState="0" w:defUIPriority="99" w:defSemiHidden="0" w:defUnhideWhenUsed="0" w:defQFormat="0" w:count="371">
+  <w:latentStyles w:defLockedState="0" w:defUIPriority="99" w:defSemiHidden="0" w:defUnhideWhenUsed="0" w:defQFormat="0" w:count="375">
     <w:lsdException w:name="Normal" w:uiPriority="0" w:qFormat="1"/>
     <w:lsdException w:name="heading 1" w:uiPriority="9" w:qFormat="1"/>
     <w:lsdException w:name="heading 2" w:semiHidden="1" w:uiPriority="9" w:unhideWhenUsed="1" w:qFormat="1"/>
@@ -1752,7 +1767,6 @@
     <w:lsdException w:name="HTML Sample" w:semiHidden="1" w:unhideWhenUsed="1"/>
     <w:lsdException w:name="HTML Typewriter" w:semiHidden="1" w:unhideWhenUsed="1"/>
     <w:lsdException w:name="HTML Variable" w:semiHidden="1" w:unhideWhenUsed="1"/>
-    <w:lsdException w:name="Normal Table" w:semiHidden="1" w:unhideWhenUsed="1"/>
     <w:lsdException w:name="annotation subject" w:semiHidden="1" w:unhideWhenUsed="1"/>
     <w:lsdException w:name="No List" w:semiHidden="1" w:unhideWhenUsed="1"/>
     <w:lsdException w:name="Outline List 1" w:semiHidden="1" w:unhideWhenUsed="1"/>
@@ -1796,10 +1810,8 @@
     <w:lsdException w:name="Table Elegant" w:semiHidden="1" w:unhideWhenUsed="1"/>
     <w:lsdException w:name="Table Professional" w:semiHidden="1" w:unhideWhenUsed="1"/>
     <w:lsdException w:name="Table Subtle 1" w:semiHidden="1" w:unhideWhenUsed="1"/>
-    <w:lsdException w:name="Table Subtle 2" w:semiHidden="1" w:unhideWhenUsed="1"/>
     <w:lsdException w:name="Table Web 1" w:semiHidden="1" w:unhideWhenUsed="1"/>
     <w:lsdException w:name="Table Web 2" w:semiHidden="1" w:unhideWhenUsed="1"/>
-    <w:lsdException w:name="Table Web 3" w:semiHidden="1" w:unhideWhenUsed="1"/>
     <w:lsdException w:name="Balloon Text" w:semiHidden="1" w:unhideWhenUsed="1"/>
     <w:lsdException w:name="Table Grid" w:uiPriority="39"/>
     <w:lsdException w:name="Table Theme" w:semiHidden="1" w:unhideWhenUsed="1"/>
@@ -2018,6 +2030,10 @@
     <w:lsdException w:name="List Table 5 Dark Accent 6" w:uiPriority="50"/>
     <w:lsdException w:name="List Table 6 Colorful Accent 6" w:uiPriority="51"/>
     <w:lsdException w:name="List Table 7 Colorful Accent 6" w:uiPriority="52"/>
+    <w:lsdException w:name="Mention" w:semiHidden="1" w:unhideWhenUsed="1"/>
+    <w:lsdException w:name="Smart Hyperlink" w:semiHidden="1" w:unhideWhenUsed="1"/>
+    <w:lsdException w:name="Hashtag" w:semiHidden="1" w:unhideWhenUsed="1"/>
+    <w:lsdException w:name="Unresolved Mention" w:semiHidden="1" w:unhideWhenUsed="1"/>
   </w:latentStyles>
   <w:style w:type="paragraph" w:default="1" w:styleId="Normale">
     <w:name w:val="Normal"/>
@@ -2338,7 +2354,7 @@
 </file>
 
 <file path=customXml/itemProps1.xml><?xml version="1.0" encoding="utf-8"?>
-<ds:datastoreItem xmlns:ds="http://schemas.openxmlformats.org/officeDocument/2006/customXml" ds:itemID="{C2C75CE8-55A0-4CA1-948C-7FCFE8BF8F45}">
+<ds:datastoreItem xmlns:ds="http://schemas.openxmlformats.org/officeDocument/2006/customXml" ds:itemID="{80E503D4-9545-4496-B751-2C74331142E9}">
   <ds:schemaRefs>
     <ds:schemaRef ds:uri="http://schemas.openxmlformats.org/officeDocument/2006/bibliography"/>
   </ds:schemaRefs>

</xml_diff>